<commit_message>
imagem no template banco e uml
</commit_message>
<xml_diff>
--- a/Template AEP - Entrega.docx
+++ b/Template AEP - Entrega.docx
@@ -1,6 +1,6 @@
 
 <file path=word/document.xml><?xml version="1.0" encoding="utf-8"?>
-<w:document xmlns:wpc="http://schemas.microsoft.com/office/word/2010/wordprocessingCanvas" xmlns:cx="http://schemas.microsoft.com/office/drawing/2014/chartex" xmlns:cx1="http://schemas.microsoft.com/office/drawing/2015/9/8/chartex" xmlns:cx2="http://schemas.microsoft.com/office/drawing/2015/10/21/chartex" xmlns:cx3="http://schemas.microsoft.com/office/drawing/2016/5/9/chartex" xmlns:cx4="http://schemas.microsoft.com/office/drawing/2016/5/10/chartex" xmlns:cx5="http://schemas.microsoft.com/office/drawing/2016/5/11/chartex" xmlns:cx6="http://schemas.microsoft.com/office/drawing/2016/5/12/chartex" xmlns:cx7="http://schemas.microsoft.com/office/drawing/2016/5/13/chartex" xmlns:cx8="http://schemas.microsoft.com/office/drawing/2016/5/14/chartex" xmlns:mc="http://schemas.openxmlformats.org/markup-compatibility/2006" xmlns:aink="http://schemas.microsoft.com/office/drawing/2016/ink" xmlns:am3d="http://schemas.microsoft.com/office/drawing/2017/model3d" xmlns:o="urn:schemas-microsoft-com:office:office" xmlns:r="http://schemas.openxmlformats.org/officeDocument/2006/relationships" xmlns:m="http://schemas.openxmlformats.org/officeDocument/2006/math" xmlns:v="urn:schemas-microsoft-com:vml" xmlns:wp14="http://schemas.microsoft.com/office/word/2010/wordprocessingDrawing" xmlns:wp="http://schemas.openxmlformats.org/drawingml/2006/wordprocessingDrawing" xmlns:w10="urn:schemas-microsoft-com:office:word" xmlns:w="http://schemas.openxmlformats.org/wordprocessingml/2006/main" xmlns:w14="http://schemas.microsoft.com/office/word/2010/wordml" xmlns:w15="http://schemas.microsoft.com/office/word/2012/wordml" xmlns:w16cex="http://schemas.microsoft.com/office/word/2018/wordml/cex" xmlns:w16cid="http://schemas.microsoft.com/office/word/2016/wordml/cid" xmlns:w16="http://schemas.microsoft.com/office/word/2018/wordml" xmlns:w16sdtdh="http://schemas.microsoft.com/office/word/2020/wordml/sdtdatahash" xmlns:w16se="http://schemas.microsoft.com/office/word/2015/wordml/symex" xmlns:wpg="http://schemas.microsoft.com/office/word/2010/wordprocessingGroup" xmlns:wpi="http://schemas.microsoft.com/office/word/2010/wordprocessingInk" xmlns:wne="http://schemas.microsoft.com/office/word/2006/wordml" xmlns:wps="http://schemas.microsoft.com/office/word/2010/wordprocessingShape" mc:Ignorable="w14 w15 w16se w16cid w16 w16cex w16sdtdh wp14">
+<w:document xmlns:wpc="http://schemas.microsoft.com/office/word/2010/wordprocessingCanvas" xmlns:cx="http://schemas.microsoft.com/office/drawing/2014/chartex" xmlns:mc="http://schemas.openxmlformats.org/markup-compatibility/2006" xmlns:o="urn:schemas-microsoft-com:office:office" xmlns:r="http://schemas.openxmlformats.org/officeDocument/2006/relationships" xmlns:m="http://schemas.openxmlformats.org/officeDocument/2006/math" xmlns:v="urn:schemas-microsoft-com:vml" xmlns:wp14="http://schemas.microsoft.com/office/word/2010/wordprocessingDrawing" xmlns:wp="http://schemas.openxmlformats.org/drawingml/2006/wordprocessingDrawing" xmlns:w10="urn:schemas-microsoft-com:office:word" xmlns:w="http://schemas.openxmlformats.org/wordprocessingml/2006/main" xmlns:w14="http://schemas.microsoft.com/office/word/2010/wordml" xmlns:w15="http://schemas.microsoft.com/office/word/2012/wordml" xmlns:w16se="http://schemas.microsoft.com/office/word/2015/wordml/symex" xmlns:wpg="http://schemas.microsoft.com/office/word/2010/wordprocessingGroup" xmlns:wpi="http://schemas.microsoft.com/office/word/2010/wordprocessingInk" xmlns:wne="http://schemas.microsoft.com/office/word/2006/wordml" xmlns:wps="http://schemas.microsoft.com/office/word/2010/wordprocessingShape" mc:Ignorable="w14 w15 w16se wp14">
   <w:body>
     <w:p>
       <w:pPr>
@@ -2745,7 +2745,16 @@
           <w:sz w:val="24"/>
           <w:szCs w:val="24"/>
         </w:rPr>
-        <w:t xml:space="preserve"> é um aplicativo de delivery de saúde e beleza, as farmácias após se cadastrar no aplicativo pode realizar as vendas de seus produtos, com isso quando o usuário for realizar uma compra a farmácia cadastrada mais próxima recebe o pedido caso tenha o produto, um dos grandes problema que o aplicativo vem enfrentando é a falta de comprometimento de algumas empresas cadastradas, com a falta de entregas, descaso no atendimento com o usuário. O aplicativo delega algumas responsabilidades para a farmácia, como o cancelamento do pedido e interação com o usuário. </w:t>
+        <w:t xml:space="preserve"> é um aplicativo de delivery de saúde e beleza, as farmácias após se cadastrar no aplicativo pode realizar as vendas de seus produtos, com isso quando o usuário for realizar uma compra a farmácia cadastrada mais próxima recebe o pedido </w:t>
+      </w:r>
+      <w:r>
+        <w:rPr>
+          <w:rFonts w:ascii="Times New Roman" w:hAnsi="Times New Roman" w:cs="Times New Roman"/>
+          <w:sz w:val="24"/>
+          <w:szCs w:val="24"/>
+        </w:rPr>
+        <w:lastRenderedPageBreak/>
+        <w:t xml:space="preserve">caso tenha o produto, um dos grandes problema que o aplicativo vem enfrentando é a falta de comprometimento de algumas empresas cadastradas, com a falta de entregas, descaso no atendimento com o usuário. O aplicativo delega algumas responsabilidades para a farmácia, como o cancelamento do pedido e interação com o usuário. </w:t>
       </w:r>
     </w:p>
     <w:p>
@@ -2992,6 +3001,7 @@
         <w:rPr>
           <w:rFonts w:ascii="Times New Roman" w:hAnsi="Times New Roman" w:cs="Times New Roman"/>
           <w:noProof/>
+          <w:lang w:eastAsia="pt-BR"/>
         </w:rPr>
         <w:drawing>
           <wp:inline distT="0" distB="0" distL="0" distR="0" wp14:anchorId="6688A229" wp14:editId="6800C02B">
@@ -3456,7 +3466,16 @@
           <w:sz w:val="24"/>
           <w:szCs w:val="24"/>
         </w:rPr>
-        <w:t>O objetivo é desenvolver um serviço de aplicativo para atuar no contato e meios de contratação de delivery para entregar produtos com origem em pessoas físicas e/ou jurídicas. Sendo para pessoas físicas uma facilidade de entregar objetos ou produtos. Para as empresas, um meio de descentralizar e terceirizar o serviço.</w:t>
+        <w:t xml:space="preserve">O objetivo é desenvolver um serviço de aplicativo para atuar no contato e </w:t>
+      </w:r>
+      <w:r>
+        <w:rPr>
+          <w:rFonts w:ascii="Times New Roman" w:hAnsi="Times New Roman" w:cs="Times New Roman"/>
+          <w:sz w:val="24"/>
+          <w:szCs w:val="24"/>
+        </w:rPr>
+        <w:lastRenderedPageBreak/>
+        <w:t>meios de contratação de delivery para entregar produtos com origem em pessoas físicas e/ou jurídicas. Sendo para pessoas físicas uma facilidade de entregar objetos ou produtos. Para as empresas, um meio de descentralizar e terceirizar o serviço.</w:t>
       </w:r>
     </w:p>
     <w:p>
@@ -5000,6 +5019,7 @@
         <w:rPr>
           <w:rFonts w:ascii="Times New Roman" w:hAnsi="Times New Roman" w:cs="Times New Roman"/>
           <w:noProof/>
+          <w:lang w:eastAsia="pt-BR"/>
         </w:rPr>
         <w:drawing>
           <wp:anchor distT="0" distB="0" distL="114300" distR="114300" simplePos="0" relativeHeight="251658240" behindDoc="1" locked="0" layoutInCell="1" allowOverlap="1" wp14:anchorId="76CDAB59" wp14:editId="6775431F">
@@ -5869,7 +5889,16 @@
           <w:sz w:val="24"/>
           <w:szCs w:val="24"/>
         </w:rPr>
-        <w:t>” será responsável, por gerenciar serviços de entrega de diversos produtos. O sistema deve realizar o cadastro do contratante, e também do entregador. Quando o contratante solicitar um delivery deve informar o tipo do produto, seu peso, dimensões, localização de receptação do produto e de entrega, o nome e telefone do responsável pelo recebimento do produto. O valor do delivery será calculado e opcionalmente o contratante pode aceitar ou cancelar. Ao gerar o pedido de entrega, todos entregadores disponíveis e próximos do local de receptação serão notificados com o pedido. Após aceitar o pedido o sistema deve apresentar a localização da entrega e do entregador em tempo real para ambos usuários. Após a entrega e confirmação o pedido será fechado e opcionalmente avaliado;</w:t>
+        <w:t xml:space="preserve">” será responsável, por gerenciar serviços de entrega de diversos produtos. O sistema deve realizar o cadastro do contratante, e também do entregador. Quando o contratante solicitar um delivery deve informar o tipo do produto, seu peso, dimensões, localização de receptação do produto e de entrega, o nome e telefone do responsável pelo recebimento do produto. O valor do delivery será calculado e opcionalmente o contratante pode aceitar ou cancelar. Ao gerar o pedido de entrega, todos entregadores disponíveis e próximos do local de receptação serão notificados com o pedido. Após aceitar o pedido o sistema deve </w:t>
+      </w:r>
+      <w:r>
+        <w:rPr>
+          <w:rFonts w:ascii="Times New Roman" w:hAnsi="Times New Roman" w:cs="Times New Roman"/>
+          <w:sz w:val="24"/>
+          <w:szCs w:val="24"/>
+        </w:rPr>
+        <w:lastRenderedPageBreak/>
+        <w:t>apresentar a localização da entrega e do entregador em tempo real para ambos usuários. Após a entrega e confirmação o pedido será fechado e opcionalmente avaliado;</w:t>
       </w:r>
     </w:p>
     <w:p>
@@ -6232,6 +6261,7 @@
           <w:sz w:val="24"/>
           <w:szCs w:val="24"/>
         </w:rPr>
+        <w:lastRenderedPageBreak/>
         <w:t>Performance</w:t>
       </w:r>
       <w:r>
@@ -7021,11 +7051,12 @@
           <w:szCs w:val="24"/>
           <w:lang w:eastAsia="pt-BR"/>
         </w:rPr>
+        <w:lastRenderedPageBreak/>
         <w:drawing>
-          <wp:inline distT="0" distB="0" distL="0" distR="0" wp14:anchorId="2BA9C2CE" wp14:editId="1BB960CB">
-            <wp:extent cx="8059003" cy="5254157"/>
-            <wp:effectExtent l="0" t="0" r="0" b="3810"/>
-            <wp:docPr id="13" name="Imagem 13"/>
+          <wp:inline distT="0" distB="0" distL="0" distR="0" wp14:anchorId="6826D2D6" wp14:editId="2618E260">
+            <wp:extent cx="9620250" cy="5700990"/>
+            <wp:effectExtent l="0" t="0" r="0" b="0"/>
+            <wp:docPr id="14" name="Imagem 14"/>
             <wp:cNvGraphicFramePr>
               <a:graphicFrameLocks xmlns:a="http://schemas.openxmlformats.org/drawingml/2006/main" noChangeAspect="1"/>
             </wp:cNvGraphicFramePr>
@@ -7033,10 +7064,8 @@
               <a:graphicData uri="http://schemas.openxmlformats.org/drawingml/2006/picture">
                 <pic:pic xmlns:pic="http://schemas.openxmlformats.org/drawingml/2006/picture">
                   <pic:nvPicPr>
-                    <pic:cNvPr id="0" name="Picture 4"/>
-                    <pic:cNvPicPr>
-                      <a:picLocks noChangeAspect="1" noChangeArrowheads="1"/>
-                    </pic:cNvPicPr>
+                    <pic:cNvPr id="14" name="CD001.png"/>
+                    <pic:cNvPicPr/>
                   </pic:nvPicPr>
                   <pic:blipFill>
                     <a:blip r:embed="rId18" cstate="print">
@@ -7046,23 +7075,18 @@
                         </a:ext>
                       </a:extLst>
                     </a:blip>
-                    <a:srcRect/>
                     <a:stretch>
                       <a:fillRect/>
                     </a:stretch>
                   </pic:blipFill>
-                  <pic:spPr bwMode="auto">
+                  <pic:spPr>
                     <a:xfrm>
                       <a:off x="0" y="0"/>
-                      <a:ext cx="8059003" cy="5254157"/>
+                      <a:ext cx="9644775" cy="5715524"/>
                     </a:xfrm>
                     <a:prstGeom prst="rect">
                       <a:avLst/>
                     </a:prstGeom>
-                    <a:noFill/>
-                    <a:ln>
-                      <a:noFill/>
-                    </a:ln>
                   </pic:spPr>
                 </pic:pic>
               </a:graphicData>
@@ -7091,6 +7115,7 @@
           <w:szCs w:val="20"/>
           <w:lang w:eastAsia="pt-BR"/>
         </w:rPr>
+        <w:lastRenderedPageBreak/>
         <w:t>Figura 0</w:t>
       </w:r>
       <w:r>
@@ -7231,6 +7256,7 @@
         <w:rPr>
           <w:rFonts w:ascii="Times New Roman" w:hAnsi="Times New Roman" w:cs="Times New Roman"/>
           <w:noProof/>
+          <w:lang w:eastAsia="pt-BR"/>
         </w:rPr>
         <w:drawing>
           <wp:inline distT="0" distB="0" distL="0" distR="0" wp14:anchorId="4D878FF0" wp14:editId="7CECE0DC">
@@ -7289,6 +7315,7 @@
           <w:szCs w:val="20"/>
           <w:lang w:eastAsia="pt-BR"/>
         </w:rPr>
+        <w:lastRenderedPageBreak/>
         <w:t>Figura 0</w:t>
       </w:r>
       <w:r>
@@ -7378,14 +7405,15 @@
       </w:pPr>
       <w:r>
         <w:rPr>
-          <w:rFonts w:ascii="Times New Roman" w:hAnsi="Times New Roman" w:cs="Times New Roman"/>
           <w:noProof/>
-        </w:rPr>
+          <w:lang w:eastAsia="pt-BR"/>
+        </w:rPr>
+        <w:lastRenderedPageBreak/>
         <w:drawing>
-          <wp:inline distT="0" distB="0" distL="0" distR="0" wp14:anchorId="306CC8AF" wp14:editId="68A84D62">
-            <wp:extent cx="9281509" cy="3991970"/>
-            <wp:effectExtent l="0" t="0" r="0" b="8890"/>
-            <wp:docPr id="6" name="Imagem 6" descr="Diagrama&#10;&#10;Descrição gerada automaticamente"/>
+          <wp:inline distT="0" distB="0" distL="0" distR="0" wp14:anchorId="4A71D06B" wp14:editId="2B26E5E5">
+            <wp:extent cx="8891905" cy="5631815"/>
+            <wp:effectExtent l="0" t="0" r="4445" b="6985"/>
+            <wp:docPr id="15" name="Imagem 15"/>
             <wp:cNvGraphicFramePr>
               <a:graphicFrameLocks xmlns:a="http://schemas.openxmlformats.org/drawingml/2006/main" noChangeAspect="1"/>
             </wp:cNvGraphicFramePr>
@@ -7393,7 +7421,7 @@
               <a:graphicData uri="http://schemas.openxmlformats.org/drawingml/2006/picture">
                 <pic:pic xmlns:pic="http://schemas.openxmlformats.org/drawingml/2006/picture">
                   <pic:nvPicPr>
-                    <pic:cNvPr id="6" name="Imagem 6" descr="Diagrama&#10;&#10;Descrição gerada automaticamente"/>
+                    <pic:cNvPr id="1" name=""/>
                     <pic:cNvPicPr/>
                   </pic:nvPicPr>
                   <pic:blipFill>
@@ -7405,7 +7433,7 @@
                   <pic:spPr>
                     <a:xfrm>
                       <a:off x="0" y="0"/>
-                      <a:ext cx="9306652" cy="4002784"/>
+                      <a:ext cx="8891905" cy="5631815"/>
                     </a:xfrm>
                     <a:prstGeom prst="rect">
                       <a:avLst/>
@@ -7417,6 +7445,8 @@
           </wp:inline>
         </w:drawing>
       </w:r>
+      <w:bookmarkStart w:id="18" w:name="_GoBack"/>
+      <w:bookmarkEnd w:id="18"/>
     </w:p>
     <w:p>
       <w:pPr>
@@ -7438,6 +7468,7 @@
           <w:szCs w:val="20"/>
           <w:lang w:eastAsia="pt-BR"/>
         </w:rPr>
+        <w:lastRenderedPageBreak/>
         <w:t>Figura 0</w:t>
       </w:r>
       <w:r>
@@ -7506,11 +7537,11 @@
         <w:pStyle w:val="Ttulo1"/>
         <w:ind w:left="284" w:hanging="284"/>
       </w:pPr>
-      <w:bookmarkStart w:id="18" w:name="_Toc101268403"/>
+      <w:bookmarkStart w:id="19" w:name="_Toc101268403"/>
       <w:r>
         <w:t>CONCLUSÃO</w:t>
       </w:r>
-      <w:bookmarkEnd w:id="18"/>
+      <w:bookmarkEnd w:id="19"/>
     </w:p>
     <w:p>
       <w:pPr>
@@ -7986,11 +8017,11 @@
         <w:pStyle w:val="Ttulo1"/>
         <w:ind w:left="284" w:hanging="284"/>
       </w:pPr>
-      <w:bookmarkStart w:id="19" w:name="_Toc101268404"/>
+      <w:bookmarkStart w:id="20" w:name="_Toc101268404"/>
       <w:r>
         <w:t>REFERÊNCIAS</w:t>
       </w:r>
-      <w:bookmarkEnd w:id="19"/>
+      <w:bookmarkEnd w:id="20"/>
     </w:p>
     <w:p>
       <w:pPr>
@@ -8317,7 +8348,7 @@
 </file>
 
 <file path=word/endnotes.xml><?xml version="1.0" encoding="utf-8"?>
-<w:endnotes xmlns:wpc="http://schemas.microsoft.com/office/word/2010/wordprocessingCanvas" xmlns:cx="http://schemas.microsoft.com/office/drawing/2014/chartex" xmlns:cx1="http://schemas.microsoft.com/office/drawing/2015/9/8/chartex" xmlns:cx2="http://schemas.microsoft.com/office/drawing/2015/10/21/chartex" xmlns:cx3="http://schemas.microsoft.com/office/drawing/2016/5/9/chartex" xmlns:cx4="http://schemas.microsoft.com/office/drawing/2016/5/10/chartex" xmlns:cx5="http://schemas.microsoft.com/office/drawing/2016/5/11/chartex" xmlns:cx6="http://schemas.microsoft.com/office/drawing/2016/5/12/chartex" xmlns:cx7="http://schemas.microsoft.com/office/drawing/2016/5/13/chartex" xmlns:cx8="http://schemas.microsoft.com/office/drawing/2016/5/14/chartex" xmlns:mc="http://schemas.openxmlformats.org/markup-compatibility/2006" xmlns:aink="http://schemas.microsoft.com/office/drawing/2016/ink" xmlns:am3d="http://schemas.microsoft.com/office/drawing/2017/model3d" xmlns:o="urn:schemas-microsoft-com:office:office" xmlns:r="http://schemas.openxmlformats.org/officeDocument/2006/relationships" xmlns:m="http://schemas.openxmlformats.org/officeDocument/2006/math" xmlns:v="urn:schemas-microsoft-com:vml" xmlns:wp14="http://schemas.microsoft.com/office/word/2010/wordprocessingDrawing" xmlns:wp="http://schemas.openxmlformats.org/drawingml/2006/wordprocessingDrawing" xmlns:w10="urn:schemas-microsoft-com:office:word" xmlns:w="http://schemas.openxmlformats.org/wordprocessingml/2006/main" xmlns:w14="http://schemas.microsoft.com/office/word/2010/wordml" xmlns:w15="http://schemas.microsoft.com/office/word/2012/wordml" xmlns:w16cex="http://schemas.microsoft.com/office/word/2018/wordml/cex" xmlns:w16cid="http://schemas.microsoft.com/office/word/2016/wordml/cid" xmlns:w16="http://schemas.microsoft.com/office/word/2018/wordml" xmlns:w16sdtdh="http://schemas.microsoft.com/office/word/2020/wordml/sdtdatahash" xmlns:w16se="http://schemas.microsoft.com/office/word/2015/wordml/symex" xmlns:wpg="http://schemas.microsoft.com/office/word/2010/wordprocessingGroup" xmlns:wpi="http://schemas.microsoft.com/office/word/2010/wordprocessingInk" xmlns:wne="http://schemas.microsoft.com/office/word/2006/wordml" xmlns:wps="http://schemas.microsoft.com/office/word/2010/wordprocessingShape" mc:Ignorable="w14 w15 w16se w16cid w16 w16cex w16sdtdh wp14">
+<w:endnotes xmlns:wpc="http://schemas.microsoft.com/office/word/2010/wordprocessingCanvas" xmlns:cx="http://schemas.microsoft.com/office/drawing/2014/chartex" xmlns:mc="http://schemas.openxmlformats.org/markup-compatibility/2006" xmlns:o="urn:schemas-microsoft-com:office:office" xmlns:r="http://schemas.openxmlformats.org/officeDocument/2006/relationships" xmlns:m="http://schemas.openxmlformats.org/officeDocument/2006/math" xmlns:v="urn:schemas-microsoft-com:vml" xmlns:wp14="http://schemas.microsoft.com/office/word/2010/wordprocessingDrawing" xmlns:wp="http://schemas.openxmlformats.org/drawingml/2006/wordprocessingDrawing" xmlns:w10="urn:schemas-microsoft-com:office:word" xmlns:w="http://schemas.openxmlformats.org/wordprocessingml/2006/main" xmlns:w14="http://schemas.microsoft.com/office/word/2010/wordml" xmlns:w15="http://schemas.microsoft.com/office/word/2012/wordml" xmlns:w16se="http://schemas.microsoft.com/office/word/2015/wordml/symex" xmlns:wpg="http://schemas.microsoft.com/office/word/2010/wordprocessingGroup" xmlns:wpi="http://schemas.microsoft.com/office/word/2010/wordprocessingInk" xmlns:wne="http://schemas.microsoft.com/office/word/2006/wordml" xmlns:wps="http://schemas.microsoft.com/office/word/2010/wordprocessingShape" mc:Ignorable="w14 w15 w16se wp14">
   <w:endnote w:type="separator" w:id="-1">
     <w:p>
       <w:pPr>
@@ -8342,7 +8373,7 @@
 </file>
 
 <file path=word/footer1.xml><?xml version="1.0" encoding="utf-8"?>
-<w:ftr xmlns:wpc="http://schemas.microsoft.com/office/word/2010/wordprocessingCanvas" xmlns:cx="http://schemas.microsoft.com/office/drawing/2014/chartex" xmlns:cx1="http://schemas.microsoft.com/office/drawing/2015/9/8/chartex" xmlns:cx2="http://schemas.microsoft.com/office/drawing/2015/10/21/chartex" xmlns:cx3="http://schemas.microsoft.com/office/drawing/2016/5/9/chartex" xmlns:cx4="http://schemas.microsoft.com/office/drawing/2016/5/10/chartex" xmlns:cx5="http://schemas.microsoft.com/office/drawing/2016/5/11/chartex" xmlns:cx6="http://schemas.microsoft.com/office/drawing/2016/5/12/chartex" xmlns:cx7="http://schemas.microsoft.com/office/drawing/2016/5/13/chartex" xmlns:cx8="http://schemas.microsoft.com/office/drawing/2016/5/14/chartex" xmlns:mc="http://schemas.openxmlformats.org/markup-compatibility/2006" xmlns:aink="http://schemas.microsoft.com/office/drawing/2016/ink" xmlns:am3d="http://schemas.microsoft.com/office/drawing/2017/model3d" xmlns:o="urn:schemas-microsoft-com:office:office" xmlns:r="http://schemas.openxmlformats.org/officeDocument/2006/relationships" xmlns:m="http://schemas.openxmlformats.org/officeDocument/2006/math" xmlns:v="urn:schemas-microsoft-com:vml" xmlns:wp14="http://schemas.microsoft.com/office/word/2010/wordprocessingDrawing" xmlns:wp="http://schemas.openxmlformats.org/drawingml/2006/wordprocessingDrawing" xmlns:w10="urn:schemas-microsoft-com:office:word" xmlns:w="http://schemas.openxmlformats.org/wordprocessingml/2006/main" xmlns:w14="http://schemas.microsoft.com/office/word/2010/wordml" xmlns:w15="http://schemas.microsoft.com/office/word/2012/wordml" xmlns:w16cex="http://schemas.microsoft.com/office/word/2018/wordml/cex" xmlns:w16cid="http://schemas.microsoft.com/office/word/2016/wordml/cid" xmlns:w16="http://schemas.microsoft.com/office/word/2018/wordml" xmlns:w16sdtdh="http://schemas.microsoft.com/office/word/2020/wordml/sdtdatahash" xmlns:w16se="http://schemas.microsoft.com/office/word/2015/wordml/symex" xmlns:wpg="http://schemas.microsoft.com/office/word/2010/wordprocessingGroup" xmlns:wpi="http://schemas.microsoft.com/office/word/2010/wordprocessingInk" xmlns:wne="http://schemas.microsoft.com/office/word/2006/wordml" xmlns:wps="http://schemas.microsoft.com/office/word/2010/wordprocessingShape" mc:Ignorable="w14 w15 w16se w16cid w16 w16cex w16sdtdh wp14">
+<w:ftr xmlns:wpc="http://schemas.microsoft.com/office/word/2010/wordprocessingCanvas" xmlns:cx="http://schemas.microsoft.com/office/drawing/2014/chartex" xmlns:mc="http://schemas.openxmlformats.org/markup-compatibility/2006" xmlns:o="urn:schemas-microsoft-com:office:office" xmlns:r="http://schemas.openxmlformats.org/officeDocument/2006/relationships" xmlns:m="http://schemas.openxmlformats.org/officeDocument/2006/math" xmlns:v="urn:schemas-microsoft-com:vml" xmlns:wp14="http://schemas.microsoft.com/office/word/2010/wordprocessingDrawing" xmlns:wp="http://schemas.openxmlformats.org/drawingml/2006/wordprocessingDrawing" xmlns:w10="urn:schemas-microsoft-com:office:word" xmlns:w="http://schemas.openxmlformats.org/wordprocessingml/2006/main" xmlns:w14="http://schemas.microsoft.com/office/word/2010/wordml" xmlns:w15="http://schemas.microsoft.com/office/word/2012/wordml" xmlns:w16se="http://schemas.microsoft.com/office/word/2015/wordml/symex" xmlns:wpg="http://schemas.microsoft.com/office/word/2010/wordprocessingGroup" xmlns:wpi="http://schemas.microsoft.com/office/word/2010/wordprocessingInk" xmlns:wne="http://schemas.microsoft.com/office/word/2006/wordml" xmlns:wps="http://schemas.microsoft.com/office/word/2010/wordprocessingShape" mc:Ignorable="w14 w15 w16se wp14">
   <w:sdt>
     <w:sdtPr>
       <w:id w:val="-2062626513"/>
@@ -8368,7 +8399,10 @@
           <w:fldChar w:fldCharType="separate"/>
         </w:r>
         <w:r>
-          <w:t>2</w:t>
+          <w:rPr>
+            <w:noProof/>
+          </w:rPr>
+          <w:t>18</w:t>
         </w:r>
         <w:r>
           <w:fldChar w:fldCharType="end"/>
@@ -8385,7 +8419,7 @@
 </file>
 
 <file path=word/footnotes.xml><?xml version="1.0" encoding="utf-8"?>
-<w:footnotes xmlns:wpc="http://schemas.microsoft.com/office/word/2010/wordprocessingCanvas" xmlns:cx="http://schemas.microsoft.com/office/drawing/2014/chartex" xmlns:cx1="http://schemas.microsoft.com/office/drawing/2015/9/8/chartex" xmlns:cx2="http://schemas.microsoft.com/office/drawing/2015/10/21/chartex" xmlns:cx3="http://schemas.microsoft.com/office/drawing/2016/5/9/chartex" xmlns:cx4="http://schemas.microsoft.com/office/drawing/2016/5/10/chartex" xmlns:cx5="http://schemas.microsoft.com/office/drawing/2016/5/11/chartex" xmlns:cx6="http://schemas.microsoft.com/office/drawing/2016/5/12/chartex" xmlns:cx7="http://schemas.microsoft.com/office/drawing/2016/5/13/chartex" xmlns:cx8="http://schemas.microsoft.com/office/drawing/2016/5/14/chartex" xmlns:mc="http://schemas.openxmlformats.org/markup-compatibility/2006" xmlns:aink="http://schemas.microsoft.com/office/drawing/2016/ink" xmlns:am3d="http://schemas.microsoft.com/office/drawing/2017/model3d" xmlns:o="urn:schemas-microsoft-com:office:office" xmlns:r="http://schemas.openxmlformats.org/officeDocument/2006/relationships" xmlns:m="http://schemas.openxmlformats.org/officeDocument/2006/math" xmlns:v="urn:schemas-microsoft-com:vml" xmlns:wp14="http://schemas.microsoft.com/office/word/2010/wordprocessingDrawing" xmlns:wp="http://schemas.openxmlformats.org/drawingml/2006/wordprocessingDrawing" xmlns:w10="urn:schemas-microsoft-com:office:word" xmlns:w="http://schemas.openxmlformats.org/wordprocessingml/2006/main" xmlns:w14="http://schemas.microsoft.com/office/word/2010/wordml" xmlns:w15="http://schemas.microsoft.com/office/word/2012/wordml" xmlns:w16cex="http://schemas.microsoft.com/office/word/2018/wordml/cex" xmlns:w16cid="http://schemas.microsoft.com/office/word/2016/wordml/cid" xmlns:w16="http://schemas.microsoft.com/office/word/2018/wordml" xmlns:w16sdtdh="http://schemas.microsoft.com/office/word/2020/wordml/sdtdatahash" xmlns:w16se="http://schemas.microsoft.com/office/word/2015/wordml/symex" xmlns:wpg="http://schemas.microsoft.com/office/word/2010/wordprocessingGroup" xmlns:wpi="http://schemas.microsoft.com/office/word/2010/wordprocessingInk" xmlns:wne="http://schemas.microsoft.com/office/word/2006/wordml" xmlns:wps="http://schemas.microsoft.com/office/word/2010/wordprocessingShape" mc:Ignorable="w14 w15 w16se w16cid w16 w16cex w16sdtdh wp14">
+<w:footnotes xmlns:wpc="http://schemas.microsoft.com/office/word/2010/wordprocessingCanvas" xmlns:cx="http://schemas.microsoft.com/office/drawing/2014/chartex" xmlns:mc="http://schemas.openxmlformats.org/markup-compatibility/2006" xmlns:o="urn:schemas-microsoft-com:office:office" xmlns:r="http://schemas.openxmlformats.org/officeDocument/2006/relationships" xmlns:m="http://schemas.openxmlformats.org/officeDocument/2006/math" xmlns:v="urn:schemas-microsoft-com:vml" xmlns:wp14="http://schemas.microsoft.com/office/word/2010/wordprocessingDrawing" xmlns:wp="http://schemas.openxmlformats.org/drawingml/2006/wordprocessingDrawing" xmlns:w10="urn:schemas-microsoft-com:office:word" xmlns:w="http://schemas.openxmlformats.org/wordprocessingml/2006/main" xmlns:w14="http://schemas.microsoft.com/office/word/2010/wordml" xmlns:w15="http://schemas.microsoft.com/office/word/2012/wordml" xmlns:w16se="http://schemas.microsoft.com/office/word/2015/wordml/symex" xmlns:wpg="http://schemas.microsoft.com/office/word/2010/wordprocessingGroup" xmlns:wpi="http://schemas.microsoft.com/office/word/2010/wordprocessingInk" xmlns:wne="http://schemas.microsoft.com/office/word/2006/wordml" xmlns:wps="http://schemas.microsoft.com/office/word/2010/wordprocessingShape" mc:Ignorable="w14 w15 w16se wp14">
   <w:footnote w:type="separator" w:id="-1">
     <w:p>
       <w:pPr>
@@ -8410,7 +8444,7 @@
 </file>
 
 <file path=word/header1.xml><?xml version="1.0" encoding="utf-8"?>
-<w:hdr xmlns:wpc="http://schemas.microsoft.com/office/word/2010/wordprocessingCanvas" xmlns:cx="http://schemas.microsoft.com/office/drawing/2014/chartex" xmlns:cx1="http://schemas.microsoft.com/office/drawing/2015/9/8/chartex" xmlns:cx2="http://schemas.microsoft.com/office/drawing/2015/10/21/chartex" xmlns:cx3="http://schemas.microsoft.com/office/drawing/2016/5/9/chartex" xmlns:cx4="http://schemas.microsoft.com/office/drawing/2016/5/10/chartex" xmlns:cx5="http://schemas.microsoft.com/office/drawing/2016/5/11/chartex" xmlns:cx6="http://schemas.microsoft.com/office/drawing/2016/5/12/chartex" xmlns:cx7="http://schemas.microsoft.com/office/drawing/2016/5/13/chartex" xmlns:cx8="http://schemas.microsoft.com/office/drawing/2016/5/14/chartex" xmlns:mc="http://schemas.openxmlformats.org/markup-compatibility/2006" xmlns:aink="http://schemas.microsoft.com/office/drawing/2016/ink" xmlns:am3d="http://schemas.microsoft.com/office/drawing/2017/model3d" xmlns:o="urn:schemas-microsoft-com:office:office" xmlns:r="http://schemas.openxmlformats.org/officeDocument/2006/relationships" xmlns:m="http://schemas.openxmlformats.org/officeDocument/2006/math" xmlns:v="urn:schemas-microsoft-com:vml" xmlns:wp14="http://schemas.microsoft.com/office/word/2010/wordprocessingDrawing" xmlns:wp="http://schemas.openxmlformats.org/drawingml/2006/wordprocessingDrawing" xmlns:w10="urn:schemas-microsoft-com:office:word" xmlns:w="http://schemas.openxmlformats.org/wordprocessingml/2006/main" xmlns:w14="http://schemas.microsoft.com/office/word/2010/wordml" xmlns:w15="http://schemas.microsoft.com/office/word/2012/wordml" xmlns:w16cex="http://schemas.microsoft.com/office/word/2018/wordml/cex" xmlns:w16cid="http://schemas.microsoft.com/office/word/2016/wordml/cid" xmlns:w16="http://schemas.microsoft.com/office/word/2018/wordml" xmlns:w16sdtdh="http://schemas.microsoft.com/office/word/2020/wordml/sdtdatahash" xmlns:w16se="http://schemas.microsoft.com/office/word/2015/wordml/symex" xmlns:wpg="http://schemas.microsoft.com/office/word/2010/wordprocessingGroup" xmlns:wpi="http://schemas.microsoft.com/office/word/2010/wordprocessingInk" xmlns:wne="http://schemas.microsoft.com/office/word/2006/wordml" xmlns:wps="http://schemas.microsoft.com/office/word/2010/wordprocessingShape" mc:Ignorable="w14 w15 w16se w16cid w16 w16cex w16sdtdh wp14">
+<w:hdr xmlns:wpc="http://schemas.microsoft.com/office/word/2010/wordprocessingCanvas" xmlns:cx="http://schemas.microsoft.com/office/drawing/2014/chartex" xmlns:mc="http://schemas.openxmlformats.org/markup-compatibility/2006" xmlns:o="urn:schemas-microsoft-com:office:office" xmlns:r="http://schemas.openxmlformats.org/officeDocument/2006/relationships" xmlns:m="http://schemas.openxmlformats.org/officeDocument/2006/math" xmlns:v="urn:schemas-microsoft-com:vml" xmlns:wp14="http://schemas.microsoft.com/office/word/2010/wordprocessingDrawing" xmlns:wp="http://schemas.openxmlformats.org/drawingml/2006/wordprocessingDrawing" xmlns:w10="urn:schemas-microsoft-com:office:word" xmlns:w="http://schemas.openxmlformats.org/wordprocessingml/2006/main" xmlns:w14="http://schemas.microsoft.com/office/word/2010/wordml" xmlns:w15="http://schemas.microsoft.com/office/word/2012/wordml" xmlns:w16se="http://schemas.microsoft.com/office/word/2015/wordml/symex" xmlns:wpg="http://schemas.microsoft.com/office/word/2010/wordprocessingGroup" xmlns:wpi="http://schemas.microsoft.com/office/word/2010/wordprocessingInk" xmlns:wne="http://schemas.microsoft.com/office/word/2006/wordml" xmlns:wps="http://schemas.microsoft.com/office/word/2010/wordprocessingShape" mc:Ignorable="w14 w15 w16se wp14">
   <w:p>
     <w:pPr>
       <w:pStyle w:val="Cabealho"/>
@@ -8531,7 +8565,7 @@
               <v:stroke joinstyle="miter"/>
               <v:path gradientshapeok="t" o:connecttype="rect"/>
             </v:shapetype>
-            <v:shape id="Caixa de Texto 2" o:spid="_x0000_s1026" type="#_x0000_t202" style="position:absolute;margin-left:205.25pt;margin-top:-12.35pt;width:247.25pt;height:110.6pt;z-index:251656704;visibility:visible;mso-wrap-style:square;mso-width-percent:0;mso-height-percent:200;mso-wrap-distance-left:9pt;mso-wrap-distance-top:3.6pt;mso-wrap-distance-right:9pt;mso-wrap-distance-bottom:3.6pt;mso-position-horizontal:absolute;mso-position-horizontal-relative:text;mso-position-vertical:absolute;mso-position-vertical-relative:text;mso-width-percent:0;mso-height-percent:200;mso-width-relative:margin;mso-height-relative:margin;v-text-anchor:top" o:gfxdata="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" stroked="f">
+            <v:shape id="Caixa de Texto 2" o:spid="_x0000_s1026" type="#_x0000_t202" style="position:absolute;margin-left:205.25pt;margin-top:-12.35pt;width:247.25pt;height:110.6pt;z-index:251656704;visibility:visible;mso-wrap-style:square;mso-width-percent:0;mso-height-percent:200;mso-wrap-distance-left:9pt;mso-wrap-distance-top:3.6pt;mso-wrap-distance-right:9pt;mso-wrap-distance-bottom:3.6pt;mso-position-horizontal:absolute;mso-position-horizontal-relative:text;mso-position-vertical:absolute;mso-position-vertical-relative:text;mso-width-percent:0;mso-height-percent:200;mso-width-relative:margin;mso-height-relative:margin;v-text-anchor:top" o:gfxdata="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" stroked="f">
               <v:textbox style="mso-fit-shape-to-text:t">
                 <w:txbxContent>
                   <w:p>
@@ -8651,7 +8685,7 @@
             </wp:anchor>
           </w:drawing>
         </mc:Choice>
-        <mc:Fallback>
+        <mc:Fallback xmlns:w16sdtdh="http://schemas.microsoft.com/office/word/2020/wordml/sdtdatahash" xmlns:w16="http://schemas.microsoft.com/office/word/2018/wordml" xmlns:w16cid="http://schemas.microsoft.com/office/word/2016/wordml/cid" xmlns:w16cex="http://schemas.microsoft.com/office/word/2018/wordml/cex" xmlns:am3d="http://schemas.microsoft.com/office/drawing/2017/model3d" xmlns:aink="http://schemas.microsoft.com/office/drawing/2016/ink" xmlns:cx8="http://schemas.microsoft.com/office/drawing/2016/5/14/chartex" xmlns:cx7="http://schemas.microsoft.com/office/drawing/2016/5/13/chartex" xmlns:cx6="http://schemas.microsoft.com/office/drawing/2016/5/12/chartex" xmlns:cx5="http://schemas.microsoft.com/office/drawing/2016/5/11/chartex" xmlns:cx4="http://schemas.microsoft.com/office/drawing/2016/5/10/chartex" xmlns:cx3="http://schemas.microsoft.com/office/drawing/2016/5/9/chartex" xmlns:cx2="http://schemas.microsoft.com/office/drawing/2015/10/21/chartex" xmlns:cx1="http://schemas.microsoft.com/office/drawing/2015/9/8/chartex">
           <w:pict>
             <v:line w14:anchorId="0FBF7708" id="Conector reto 2" o:spid="_x0000_s1026" style="position:absolute;z-index:251657728;visibility:visible;mso-wrap-style:square;mso-width-percent:0;mso-wrap-distance-left:9pt;mso-wrap-distance-top:0;mso-wrap-distance-right:9pt;mso-wrap-distance-bottom:0;mso-position-horizontal:absolute;mso-position-horizontal-relative:text;mso-position-vertical:absolute;mso-position-vertical-relative:text;mso-width-percent:0;mso-width-relative:margin" from="1.1pt,38.85pt" to="446.15pt,38.85pt" o:gfxdata="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" strokecolor="#1f4d78 [1604]" strokeweight=".5pt">
               <v:stroke joinstyle="miter"/>
@@ -8719,7 +8753,7 @@
 </file>
 
 <file path=word/header2.xml><?xml version="1.0" encoding="utf-8"?>
-<w:hdr xmlns:wpc="http://schemas.microsoft.com/office/word/2010/wordprocessingCanvas" xmlns:cx="http://schemas.microsoft.com/office/drawing/2014/chartex" xmlns:cx1="http://schemas.microsoft.com/office/drawing/2015/9/8/chartex" xmlns:cx2="http://schemas.microsoft.com/office/drawing/2015/10/21/chartex" xmlns:cx3="http://schemas.microsoft.com/office/drawing/2016/5/9/chartex" xmlns:cx4="http://schemas.microsoft.com/office/drawing/2016/5/10/chartex" xmlns:cx5="http://schemas.microsoft.com/office/drawing/2016/5/11/chartex" xmlns:cx6="http://schemas.microsoft.com/office/drawing/2016/5/12/chartex" xmlns:cx7="http://schemas.microsoft.com/office/drawing/2016/5/13/chartex" xmlns:cx8="http://schemas.microsoft.com/office/drawing/2016/5/14/chartex" xmlns:mc="http://schemas.openxmlformats.org/markup-compatibility/2006" xmlns:aink="http://schemas.microsoft.com/office/drawing/2016/ink" xmlns:am3d="http://schemas.microsoft.com/office/drawing/2017/model3d" xmlns:o="urn:schemas-microsoft-com:office:office" xmlns:r="http://schemas.openxmlformats.org/officeDocument/2006/relationships" xmlns:m="http://schemas.openxmlformats.org/officeDocument/2006/math" xmlns:v="urn:schemas-microsoft-com:vml" xmlns:wp14="http://schemas.microsoft.com/office/word/2010/wordprocessingDrawing" xmlns:wp="http://schemas.openxmlformats.org/drawingml/2006/wordprocessingDrawing" xmlns:w10="urn:schemas-microsoft-com:office:word" xmlns:w="http://schemas.openxmlformats.org/wordprocessingml/2006/main" xmlns:w14="http://schemas.microsoft.com/office/word/2010/wordml" xmlns:w15="http://schemas.microsoft.com/office/word/2012/wordml" xmlns:w16cex="http://schemas.microsoft.com/office/word/2018/wordml/cex" xmlns:w16cid="http://schemas.microsoft.com/office/word/2016/wordml/cid" xmlns:w16="http://schemas.microsoft.com/office/word/2018/wordml" xmlns:w16sdtdh="http://schemas.microsoft.com/office/word/2020/wordml/sdtdatahash" xmlns:w16se="http://schemas.microsoft.com/office/word/2015/wordml/symex" xmlns:wpg="http://schemas.microsoft.com/office/word/2010/wordprocessingGroup" xmlns:wpi="http://schemas.microsoft.com/office/word/2010/wordprocessingInk" xmlns:wne="http://schemas.microsoft.com/office/word/2006/wordml" xmlns:wps="http://schemas.microsoft.com/office/word/2010/wordprocessingShape" mc:Ignorable="w14 w15 w16se w16cid w16 w16cex w16sdtdh wp14">
+<w:hdr xmlns:wpc="http://schemas.microsoft.com/office/word/2010/wordprocessingCanvas" xmlns:cx="http://schemas.microsoft.com/office/drawing/2014/chartex" xmlns:mc="http://schemas.openxmlformats.org/markup-compatibility/2006" xmlns:o="urn:schemas-microsoft-com:office:office" xmlns:r="http://schemas.openxmlformats.org/officeDocument/2006/relationships" xmlns:m="http://schemas.openxmlformats.org/officeDocument/2006/math" xmlns:v="urn:schemas-microsoft-com:vml" xmlns:wp14="http://schemas.microsoft.com/office/word/2010/wordprocessingDrawing" xmlns:wp="http://schemas.openxmlformats.org/drawingml/2006/wordprocessingDrawing" xmlns:w10="urn:schemas-microsoft-com:office:word" xmlns:w="http://schemas.openxmlformats.org/wordprocessingml/2006/main" xmlns:w14="http://schemas.microsoft.com/office/word/2010/wordml" xmlns:w15="http://schemas.microsoft.com/office/word/2012/wordml" xmlns:w16se="http://schemas.microsoft.com/office/word/2015/wordml/symex" xmlns:wpg="http://schemas.microsoft.com/office/word/2010/wordprocessingGroup" xmlns:wpi="http://schemas.microsoft.com/office/word/2010/wordprocessingInk" xmlns:wne="http://schemas.microsoft.com/office/word/2006/wordml" xmlns:wps="http://schemas.microsoft.com/office/word/2010/wordprocessingShape" mc:Ignorable="w14 w15 w16se wp14">
   <w:p>
     <w:pPr>
       <w:pStyle w:val="Cabealho"/>
@@ -8840,7 +8874,7 @@
               <v:stroke joinstyle="miter"/>
               <v:path gradientshapeok="t" o:connecttype="rect"/>
             </v:shapetype>
-            <v:shape id="_x0000_s1027" type="#_x0000_t202" style="position:absolute;margin-left:205.25pt;margin-top:-12.35pt;width:247.25pt;height:110.6pt;z-index:251659776;visibility:visible;mso-wrap-style:square;mso-width-percent:0;mso-height-percent:200;mso-wrap-distance-left:9pt;mso-wrap-distance-top:3.6pt;mso-wrap-distance-right:9pt;mso-wrap-distance-bottom:3.6pt;mso-position-horizontal:absolute;mso-position-horizontal-relative:text;mso-position-vertical:absolute;mso-position-vertical-relative:text;mso-width-percent:0;mso-height-percent:200;mso-width-relative:margin;mso-height-relative:margin;v-text-anchor:top" o:gfxdata="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" stroked="f">
+            <v:shape id="_x0000_s1027" type="#_x0000_t202" style="position:absolute;margin-left:205.25pt;margin-top:-12.35pt;width:247.25pt;height:110.6pt;z-index:251659776;visibility:visible;mso-wrap-style:square;mso-width-percent:0;mso-height-percent:200;mso-wrap-distance-left:9pt;mso-wrap-distance-top:3.6pt;mso-wrap-distance-right:9pt;mso-wrap-distance-bottom:3.6pt;mso-position-horizontal:absolute;mso-position-horizontal-relative:text;mso-position-vertical:absolute;mso-position-vertical-relative:text;mso-width-percent:0;mso-height-percent:200;mso-width-relative:margin;mso-height-relative:margin;v-text-anchor:top" o:gfxdata="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" stroked="f">
               <v:textbox style="mso-fit-shape-to-text:t">
                 <w:txbxContent>
                   <w:p>
@@ -8960,7 +8994,7 @@
             </wp:anchor>
           </w:drawing>
         </mc:Choice>
-        <mc:Fallback>
+        <mc:Fallback xmlns:w16sdtdh="http://schemas.microsoft.com/office/word/2020/wordml/sdtdatahash" xmlns:w16="http://schemas.microsoft.com/office/word/2018/wordml" xmlns:w16cid="http://schemas.microsoft.com/office/word/2016/wordml/cid" xmlns:w16cex="http://schemas.microsoft.com/office/word/2018/wordml/cex" xmlns:am3d="http://schemas.microsoft.com/office/drawing/2017/model3d" xmlns:aink="http://schemas.microsoft.com/office/drawing/2016/ink" xmlns:cx8="http://schemas.microsoft.com/office/drawing/2016/5/14/chartex" xmlns:cx7="http://schemas.microsoft.com/office/drawing/2016/5/13/chartex" xmlns:cx6="http://schemas.microsoft.com/office/drawing/2016/5/12/chartex" xmlns:cx5="http://schemas.microsoft.com/office/drawing/2016/5/11/chartex" xmlns:cx4="http://schemas.microsoft.com/office/drawing/2016/5/10/chartex" xmlns:cx3="http://schemas.microsoft.com/office/drawing/2016/5/9/chartex" xmlns:cx2="http://schemas.microsoft.com/office/drawing/2015/10/21/chartex" xmlns:cx1="http://schemas.microsoft.com/office/drawing/2015/9/8/chartex">
           <w:pict>
             <v:line w14:anchorId="5C9517B2" id="Conector reto 8" o:spid="_x0000_s1026" style="position:absolute;z-index:251660800;visibility:visible;mso-wrap-style:square;mso-width-percent:0;mso-wrap-distance-left:9pt;mso-wrap-distance-top:0;mso-wrap-distance-right:9pt;mso-wrap-distance-bottom:0;mso-position-horizontal:absolute;mso-position-horizontal-relative:text;mso-position-vertical:absolute;mso-position-vertical-relative:text;mso-width-percent:0;mso-width-relative:margin" from="1.1pt,38.85pt" to="446.15pt,38.85pt" o:gfxdata="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" strokecolor="#1f4d78 [1604]" strokeweight=".5pt">
               <v:stroke joinstyle="miter"/>
@@ -9033,7 +9067,7 @@
 </file>
 
 <file path=word/numbering.xml><?xml version="1.0" encoding="utf-8"?>
-<w:numbering xmlns:wpc="http://schemas.microsoft.com/office/word/2010/wordprocessingCanvas" xmlns:cx="http://schemas.microsoft.com/office/drawing/2014/chartex" xmlns:cx1="http://schemas.microsoft.com/office/drawing/2015/9/8/chartex" xmlns:cx2="http://schemas.microsoft.com/office/drawing/2015/10/21/chartex" xmlns:cx3="http://schemas.microsoft.com/office/drawing/2016/5/9/chartex" xmlns:cx4="http://schemas.microsoft.com/office/drawing/2016/5/10/chartex" xmlns:cx5="http://schemas.microsoft.com/office/drawing/2016/5/11/chartex" xmlns:cx6="http://schemas.microsoft.com/office/drawing/2016/5/12/chartex" xmlns:cx7="http://schemas.microsoft.com/office/drawing/2016/5/13/chartex" xmlns:cx8="http://schemas.microsoft.com/office/drawing/2016/5/14/chartex" xmlns:mc="http://schemas.openxmlformats.org/markup-compatibility/2006" xmlns:aink="http://schemas.microsoft.com/office/drawing/2016/ink" xmlns:am3d="http://schemas.microsoft.com/office/drawing/2017/model3d" xmlns:o="urn:schemas-microsoft-com:office:office" xmlns:r="http://schemas.openxmlformats.org/officeDocument/2006/relationships" xmlns:m="http://schemas.openxmlformats.org/officeDocument/2006/math" xmlns:v="urn:schemas-microsoft-com:vml" xmlns:wp14="http://schemas.microsoft.com/office/word/2010/wordprocessingDrawing" xmlns:wp="http://schemas.openxmlformats.org/drawingml/2006/wordprocessingDrawing" xmlns:w10="urn:schemas-microsoft-com:office:word" xmlns:w="http://schemas.openxmlformats.org/wordprocessingml/2006/main" xmlns:w14="http://schemas.microsoft.com/office/word/2010/wordml" xmlns:w15="http://schemas.microsoft.com/office/word/2012/wordml" xmlns:w16cex="http://schemas.microsoft.com/office/word/2018/wordml/cex" xmlns:w16cid="http://schemas.microsoft.com/office/word/2016/wordml/cid" xmlns:w16="http://schemas.microsoft.com/office/word/2018/wordml" xmlns:w16sdtdh="http://schemas.microsoft.com/office/word/2020/wordml/sdtdatahash" xmlns:w16se="http://schemas.microsoft.com/office/word/2015/wordml/symex" xmlns:wpg="http://schemas.microsoft.com/office/word/2010/wordprocessingGroup" xmlns:wpi="http://schemas.microsoft.com/office/word/2010/wordprocessingInk" xmlns:wne="http://schemas.microsoft.com/office/word/2006/wordml" xmlns:wps="http://schemas.microsoft.com/office/word/2010/wordprocessingShape" mc:Ignorable="w14 w15 w16se w16cid w16 w16cex w16sdtdh wp14">
+<w:numbering xmlns:wpc="http://schemas.microsoft.com/office/word/2010/wordprocessingCanvas" xmlns:cx="http://schemas.microsoft.com/office/drawing/2014/chartex" xmlns:mc="http://schemas.openxmlformats.org/markup-compatibility/2006" xmlns:o="urn:schemas-microsoft-com:office:office" xmlns:r="http://schemas.openxmlformats.org/officeDocument/2006/relationships" xmlns:m="http://schemas.openxmlformats.org/officeDocument/2006/math" xmlns:v="urn:schemas-microsoft-com:vml" xmlns:wp14="http://schemas.microsoft.com/office/word/2010/wordprocessingDrawing" xmlns:wp="http://schemas.openxmlformats.org/drawingml/2006/wordprocessingDrawing" xmlns:w10="urn:schemas-microsoft-com:office:word" xmlns:w="http://schemas.openxmlformats.org/wordprocessingml/2006/main" xmlns:w14="http://schemas.microsoft.com/office/word/2010/wordml" xmlns:w15="http://schemas.microsoft.com/office/word/2012/wordml" xmlns:w16se="http://schemas.microsoft.com/office/word/2015/wordml/symex" xmlns:wpg="http://schemas.microsoft.com/office/word/2010/wordprocessingGroup" xmlns:wpi="http://schemas.microsoft.com/office/word/2010/wordprocessingInk" xmlns:wne="http://schemas.microsoft.com/office/word/2006/wordml" xmlns:wps="http://schemas.microsoft.com/office/word/2010/wordprocessingShape" mc:Ignorable="w14 w15 w16se wp14">
   <w:abstractNum w:abstractNumId="0" w15:restartNumberingAfterBreak="0">
     <w:nsid w:val="01EA1D4A"/>
     <w:multiLevelType w:val="hybridMultilevel"/>
@@ -12219,110 +12253,110 @@
       </w:rPr>
     </w:lvl>
   </w:abstractNum>
-  <w:num w:numId="1" w16cid:durableId="176426725">
+  <w:num w:numId="1">
     <w:abstractNumId w:val="13"/>
   </w:num>
-  <w:num w:numId="2" w16cid:durableId="1822386014">
+  <w:num w:numId="2">
     <w:abstractNumId w:val="6"/>
   </w:num>
-  <w:num w:numId="3" w16cid:durableId="1787697236">
+  <w:num w:numId="3">
     <w:abstractNumId w:val="9"/>
   </w:num>
-  <w:num w:numId="4" w16cid:durableId="1615359305">
+  <w:num w:numId="4">
     <w:abstractNumId w:val="4"/>
   </w:num>
-  <w:num w:numId="5" w16cid:durableId="580607665">
+  <w:num w:numId="5">
     <w:abstractNumId w:val="15"/>
   </w:num>
-  <w:num w:numId="6" w16cid:durableId="496113745">
+  <w:num w:numId="6">
     <w:abstractNumId w:val="22"/>
   </w:num>
-  <w:num w:numId="7" w16cid:durableId="1458835681">
+  <w:num w:numId="7">
     <w:abstractNumId w:val="23"/>
   </w:num>
-  <w:num w:numId="8" w16cid:durableId="822548057">
+  <w:num w:numId="8">
     <w:abstractNumId w:val="24"/>
   </w:num>
-  <w:num w:numId="9" w16cid:durableId="493373572">
+  <w:num w:numId="9">
     <w:abstractNumId w:val="2"/>
   </w:num>
-  <w:num w:numId="10" w16cid:durableId="1599217436">
+  <w:num w:numId="10">
     <w:abstractNumId w:val="18"/>
   </w:num>
-  <w:num w:numId="11" w16cid:durableId="948506856">
+  <w:num w:numId="11">
     <w:abstractNumId w:val="1"/>
   </w:num>
-  <w:num w:numId="12" w16cid:durableId="205680720">
+  <w:num w:numId="12">
     <w:abstractNumId w:val="14"/>
   </w:num>
-  <w:num w:numId="13" w16cid:durableId="776481389">
+  <w:num w:numId="13">
     <w:abstractNumId w:val="17"/>
   </w:num>
-  <w:num w:numId="14" w16cid:durableId="1479566832">
+  <w:num w:numId="14">
     <w:abstractNumId w:val="19"/>
   </w:num>
-  <w:num w:numId="15" w16cid:durableId="848719047">
+  <w:num w:numId="15">
     <w:abstractNumId w:val="21"/>
   </w:num>
-  <w:num w:numId="16" w16cid:durableId="518085462">
+  <w:num w:numId="16">
     <w:abstractNumId w:val="10"/>
   </w:num>
-  <w:num w:numId="17" w16cid:durableId="804851909">
+  <w:num w:numId="17">
     <w:abstractNumId w:val="25"/>
   </w:num>
-  <w:num w:numId="18" w16cid:durableId="582570344">
+  <w:num w:numId="18">
     <w:abstractNumId w:val="26"/>
   </w:num>
-  <w:num w:numId="19" w16cid:durableId="736706166">
+  <w:num w:numId="19">
     <w:abstractNumId w:val="27"/>
   </w:num>
-  <w:num w:numId="20" w16cid:durableId="832332136">
+  <w:num w:numId="20">
     <w:abstractNumId w:val="28"/>
   </w:num>
-  <w:num w:numId="21" w16cid:durableId="1019965528">
+  <w:num w:numId="21">
     <w:abstractNumId w:val="29"/>
   </w:num>
-  <w:num w:numId="22" w16cid:durableId="831067074">
+  <w:num w:numId="22">
     <w:abstractNumId w:val="30"/>
   </w:num>
-  <w:num w:numId="23" w16cid:durableId="1062370953">
+  <w:num w:numId="23">
     <w:abstractNumId w:val="31"/>
   </w:num>
-  <w:num w:numId="24" w16cid:durableId="1267350882">
+  <w:num w:numId="24">
     <w:abstractNumId w:val="20"/>
   </w:num>
-  <w:num w:numId="25" w16cid:durableId="545065921">
+  <w:num w:numId="25">
     <w:abstractNumId w:val="12"/>
   </w:num>
-  <w:num w:numId="26" w16cid:durableId="823623006">
+  <w:num w:numId="26">
     <w:abstractNumId w:val="8"/>
   </w:num>
-  <w:num w:numId="27" w16cid:durableId="1753503214">
+  <w:num w:numId="27">
     <w:abstractNumId w:val="0"/>
   </w:num>
-  <w:num w:numId="28" w16cid:durableId="942031990">
+  <w:num w:numId="28">
     <w:abstractNumId w:val="11"/>
   </w:num>
-  <w:num w:numId="29" w16cid:durableId="125780074">
+  <w:num w:numId="29">
     <w:abstractNumId w:val="7"/>
   </w:num>
-  <w:num w:numId="30" w16cid:durableId="1704138597">
+  <w:num w:numId="30">
     <w:abstractNumId w:val="32"/>
   </w:num>
-  <w:num w:numId="31" w16cid:durableId="1020081493">
+  <w:num w:numId="31">
     <w:abstractNumId w:val="5"/>
   </w:num>
-  <w:num w:numId="32" w16cid:durableId="189027642">
+  <w:num w:numId="32">
     <w:abstractNumId w:val="3"/>
   </w:num>
-  <w:num w:numId="33" w16cid:durableId="642005287">
+  <w:num w:numId="33">
     <w:abstractNumId w:val="16"/>
   </w:num>
 </w:numbering>
 </file>
 
 <file path=word/styles.xml><?xml version="1.0" encoding="utf-8"?>
-<w:styles xmlns:mc="http://schemas.openxmlformats.org/markup-compatibility/2006" xmlns:r="http://schemas.openxmlformats.org/officeDocument/2006/relationships" xmlns:w="http://schemas.openxmlformats.org/wordprocessingml/2006/main" xmlns:w14="http://schemas.microsoft.com/office/word/2010/wordml" xmlns:w15="http://schemas.microsoft.com/office/word/2012/wordml" xmlns:w16cex="http://schemas.microsoft.com/office/word/2018/wordml/cex" xmlns:w16cid="http://schemas.microsoft.com/office/word/2016/wordml/cid" xmlns:w16="http://schemas.microsoft.com/office/word/2018/wordml" xmlns:w16sdtdh="http://schemas.microsoft.com/office/word/2020/wordml/sdtdatahash" xmlns:w16se="http://schemas.microsoft.com/office/word/2015/wordml/symex" mc:Ignorable="w14 w15 w16se w16cid w16 w16cex w16sdtdh">
+<w:styles xmlns:mc="http://schemas.openxmlformats.org/markup-compatibility/2006" xmlns:r="http://schemas.openxmlformats.org/officeDocument/2006/relationships" xmlns:w="http://schemas.openxmlformats.org/wordprocessingml/2006/main" xmlns:w14="http://schemas.microsoft.com/office/word/2010/wordml" xmlns:w15="http://schemas.microsoft.com/office/word/2012/wordml" xmlns:w16se="http://schemas.microsoft.com/office/word/2015/wordml/symex" mc:Ignorable="w14 w15 w16se">
   <w:docDefaults>
     <w:rPrDefault>
       <w:rPr>
@@ -12338,7 +12372,7 @@
       </w:pPr>
     </w:pPrDefault>
   </w:docDefaults>
-  <w:latentStyles w:defLockedState="0" w:defUIPriority="99" w:defSemiHidden="0" w:defUnhideWhenUsed="0" w:defQFormat="0" w:count="376">
+  <w:latentStyles w:defLockedState="0" w:defUIPriority="99" w:defSemiHidden="0" w:defUnhideWhenUsed="0" w:defQFormat="0" w:count="371">
     <w:lsdException w:name="Normal" w:uiPriority="0" w:qFormat="1"/>
     <w:lsdException w:name="heading 1" w:uiPriority="9" w:qFormat="1"/>
     <w:lsdException w:name="heading 2" w:semiHidden="1" w:uiPriority="9" w:unhideWhenUsed="1" w:qFormat="1"/>
@@ -12710,11 +12744,6 @@
     <w:lsdException w:name="List Table 5 Dark Accent 6" w:uiPriority="50"/>
     <w:lsdException w:name="List Table 6 Colorful Accent 6" w:uiPriority="51"/>
     <w:lsdException w:name="List Table 7 Colorful Accent 6" w:uiPriority="52"/>
-    <w:lsdException w:name="Mention" w:semiHidden="1" w:unhideWhenUsed="1"/>
-    <w:lsdException w:name="Smart Hyperlink" w:semiHidden="1" w:unhideWhenUsed="1"/>
-    <w:lsdException w:name="Hashtag" w:semiHidden="1" w:unhideWhenUsed="1"/>
-    <w:lsdException w:name="Unresolved Mention" w:semiHidden="1" w:unhideWhenUsed="1"/>
-    <w:lsdException w:name="Smart Link" w:semiHidden="1" w:unhideWhenUsed="1"/>
   </w:latentStyles>
   <w:style w:type="paragraph" w:default="1" w:styleId="Normal">
     <w:name w:val="Normal"/>
@@ -14234,7 +14263,7 @@
       <w:lang w:eastAsia="pt-BR"/>
     </w:rPr>
   </w:style>
-  <w:style w:type="character" w:styleId="MenoPendente">
+  <w:style w:type="character" w:customStyle="1" w:styleId="UnresolvedMention">
     <w:name w:val="Unresolved Mention"/>
     <w:basedOn w:val="Fontepargpadro"/>
     <w:uiPriority w:val="99"/>
@@ -14527,7 +14556,7 @@
 </file>
 
 <file path=customXml/itemProps1.xml><?xml version="1.0" encoding="utf-8"?>
-<ds:datastoreItem xmlns:ds="http://schemas.openxmlformats.org/officeDocument/2006/customXml" ds:itemID="{91581C9A-F04D-4DEE-A1AF-60CE5FC133F1}">
+<ds:datastoreItem xmlns:ds="http://schemas.openxmlformats.org/officeDocument/2006/customXml" ds:itemID="{F9A95712-EA74-4F3D-82B3-A5BC3B127219}">
   <ds:schemaRefs>
     <ds:schemaRef ds:uri="http://schemas.openxmlformats.org/officeDocument/2006/bibliography"/>
   </ds:schemaRefs>

</xml_diff>